<commit_message>
database files are added
</commit_message>
<xml_diff>
--- a/flyawaydoc.docx
+++ b/flyawaydoc.docx
@@ -3599,7 +3599,7 @@
           <w:szCs w:val="36"/>
         </w:rPr>
         <w:pict>
-          <v:shape id="_x0000_i1046" type="#_x0000_t75" style="width:522.75pt;height:279pt">
+          <v:shape id="_x0000_i1046" type="#_x0000_t75" style="width:522.75pt;height:543pt">
             <v:imagedata r:id="rId34" o:title="27"/>
           </v:shape>
         </w:pict>
@@ -3621,38 +3621,82 @@
         <w:rPr>
           <w:rFonts w:ascii="Times New Roman" w:hAnsi="Times New Roman" w:cs="Times New Roman"/>
           <w:b/>
-          <w:sz w:val="36"/>
-          <w:szCs w:val="36"/>
-        </w:rPr>
-      </w:pPr>
-      <w:r>
-        <w:rPr>
-          <w:rFonts w:ascii="Times New Roman" w:hAnsi="Times New Roman" w:cs="Times New Roman"/>
-          <w:b/>
-          <w:sz w:val="36"/>
-          <w:szCs w:val="36"/>
-        </w:rPr>
-        <w:t>Files</w:t>
-      </w:r>
-    </w:p>
-    <w:p>
-      <w:pPr>
-        <w:rPr>
-          <w:rFonts w:ascii="Times New Roman" w:hAnsi="Times New Roman" w:cs="Times New Roman"/>
-          <w:b/>
-          <w:sz w:val="36"/>
-          <w:szCs w:val="36"/>
-        </w:rPr>
-      </w:pPr>
-      <w:r>
-        <w:rPr>
-          <w:rFonts w:ascii="Times New Roman" w:hAnsi="Times New Roman" w:cs="Times New Roman"/>
-          <w:b/>
           <w:noProof/>
           <w:sz w:val="36"/>
           <w:szCs w:val="36"/>
         </w:rPr>
+      </w:pPr>
+    </w:p>
+    <w:p>
+      <w:pPr>
+        <w:rPr>
+          <w:rFonts w:ascii="Times New Roman" w:hAnsi="Times New Roman" w:cs="Times New Roman"/>
+          <w:b/>
+          <w:noProof/>
+          <w:sz w:val="36"/>
+          <w:szCs w:val="36"/>
+        </w:rPr>
+      </w:pPr>
+    </w:p>
+    <w:p>
+      <w:pPr>
+        <w:rPr>
+          <w:rFonts w:ascii="Times New Roman" w:hAnsi="Times New Roman" w:cs="Times New Roman"/>
+          <w:b/>
+          <w:noProof/>
+          <w:sz w:val="36"/>
+          <w:szCs w:val="36"/>
+        </w:rPr>
+      </w:pPr>
+    </w:p>
+    <w:p>
+      <w:pPr>
+        <w:rPr>
+          <w:rFonts w:ascii="Times New Roman" w:hAnsi="Times New Roman" w:cs="Times New Roman"/>
+          <w:b/>
+          <w:noProof/>
+          <w:sz w:val="36"/>
+          <w:szCs w:val="36"/>
+        </w:rPr>
+      </w:pPr>
+    </w:p>
+    <w:p>
+      <w:pPr>
+        <w:rPr>
+          <w:rFonts w:ascii="Times New Roman" w:hAnsi="Times New Roman" w:cs="Times New Roman"/>
+          <w:b/>
+          <w:sz w:val="36"/>
+          <w:szCs w:val="36"/>
+        </w:rPr>
+      </w:pPr>
+      <w:r>
+        <w:rPr>
+          <w:rFonts w:ascii="Times New Roman" w:hAnsi="Times New Roman" w:cs="Times New Roman"/>
+          <w:b/>
+          <w:sz w:val="36"/>
+          <w:szCs w:val="36"/>
+        </w:rPr>
         <w:lastRenderedPageBreak/>
+        <w:t>Files</w:t>
+      </w:r>
+    </w:p>
+    <w:p>
+      <w:pPr>
+        <w:rPr>
+          <w:rFonts w:ascii="Times New Roman" w:hAnsi="Times New Roman" w:cs="Times New Roman"/>
+          <w:b/>
+          <w:sz w:val="36"/>
+          <w:szCs w:val="36"/>
+        </w:rPr>
+      </w:pPr>
+      <w:r>
+        <w:rPr>
+          <w:rFonts w:ascii="Times New Roman" w:hAnsi="Times New Roman" w:cs="Times New Roman"/>
+          <w:b/>
+          <w:noProof/>
+          <w:sz w:val="36"/>
+          <w:szCs w:val="36"/>
+        </w:rPr>
         <w:drawing>
           <wp:inline distT="0" distB="0" distL="0" distR="0">
             <wp:extent cx="3209925" cy="6619875"/>
@@ -3739,26 +3783,26 @@
           <w:szCs w:val="36"/>
         </w:rPr>
       </w:pPr>
-      <w:r>
+    </w:p>
+    <w:p>
+      <w:pPr>
         <w:rPr>
           <w:rFonts w:ascii="Times New Roman" w:hAnsi="Times New Roman" w:cs="Times New Roman"/>
           <w:b/>
           <w:sz w:val="36"/>
           <w:szCs w:val="36"/>
         </w:rPr>
-        <w:t xml:space="preserve">Pushing to </w:t>
-      </w:r>
-      <w:proofErr w:type="spellStart"/>
-      <w:r>
+      </w:pPr>
+    </w:p>
+    <w:p>
+      <w:pPr>
         <w:rPr>
           <w:rFonts w:ascii="Times New Roman" w:hAnsi="Times New Roman" w:cs="Times New Roman"/>
           <w:b/>
           <w:sz w:val="36"/>
           <w:szCs w:val="36"/>
         </w:rPr>
-        <w:t>GitHub</w:t>
-      </w:r>
-      <w:proofErr w:type="spellEnd"/>
+      </w:pPr>
     </w:p>
     <w:p>
       <w:pPr>
@@ -3769,25 +3813,27 @@
           <w:szCs w:val="36"/>
         </w:rPr>
       </w:pPr>
-    </w:p>
-    <w:p>
-      <w:pPr>
+      <w:r>
         <w:rPr>
           <w:rFonts w:ascii="Times New Roman" w:hAnsi="Times New Roman" w:cs="Times New Roman"/>
           <w:b/>
           <w:sz w:val="36"/>
           <w:szCs w:val="36"/>
         </w:rPr>
-      </w:pPr>
-    </w:p>
-    <w:p>
-      <w:pPr>
-        <w:rPr>
-          <w:rFonts w:ascii="Times New Roman" w:hAnsi="Times New Roman" w:cs="Times New Roman"/>
-          <w:sz w:val="28"/>
-          <w:szCs w:val="28"/>
-        </w:rPr>
-      </w:pPr>
+        <w:lastRenderedPageBreak/>
+        <w:t xml:space="preserve">Pushing to </w:t>
+      </w:r>
+      <w:proofErr w:type="spellStart"/>
+      <w:r>
+        <w:rPr>
+          <w:rFonts w:ascii="Times New Roman" w:hAnsi="Times New Roman" w:cs="Times New Roman"/>
+          <w:b/>
+          <w:sz w:val="36"/>
+          <w:szCs w:val="36"/>
+        </w:rPr>
+        <w:t>GitHub</w:t>
+      </w:r>
+      <w:proofErr w:type="spellEnd"/>
     </w:p>
     <w:p>
       <w:pPr>
@@ -3797,6 +3843,39 @@
           <w:szCs w:val="32"/>
         </w:rPr>
       </w:pPr>
+      <w:r>
+        <w:rPr>
+          <w:rFonts w:ascii="Times New Roman" w:hAnsi="Times New Roman" w:cs="Times New Roman"/>
+          <w:sz w:val="32"/>
+          <w:szCs w:val="32"/>
+        </w:rPr>
+        <w:pict>
+          <v:shape id="_x0000_i1047" type="#_x0000_t75" style="width:522.75pt;height:453pt">
+            <v:imagedata r:id="rId36" o:title="Screenshot 2022-09-30 163144"/>
+          </v:shape>
+        </w:pict>
+      </w:r>
+    </w:p>
+    <w:p>
+      <w:pPr>
+        <w:rPr>
+          <w:rFonts w:ascii="Times New Roman" w:hAnsi="Times New Roman" w:cs="Times New Roman"/>
+          <w:sz w:val="32"/>
+          <w:szCs w:val="32"/>
+        </w:rPr>
+      </w:pPr>
+      <w:r>
+        <w:rPr>
+          <w:rFonts w:ascii="Times New Roman" w:hAnsi="Times New Roman" w:cs="Times New Roman"/>
+          <w:sz w:val="32"/>
+          <w:szCs w:val="32"/>
+        </w:rPr>
+        <w:pict>
+          <v:shape id="_x0000_i1048" type="#_x0000_t75" style="width:522.75pt;height:233.25pt">
+            <v:imagedata r:id="rId37" o:title="Screenshot 2022-09-30 163051"/>
+          </v:shape>
+        </w:pict>
+      </w:r>
     </w:p>
     <w:p>
       <w:pPr>
@@ -3841,50 +3920,38 @@
       <w:pPr>
         <w:rPr>
           <w:rFonts w:ascii="Times New Roman" w:hAnsi="Times New Roman" w:cs="Times New Roman"/>
-          <w:sz w:val="28"/>
-          <w:szCs w:val="28"/>
-        </w:rPr>
-      </w:pPr>
-      <w:hyperlink r:id="rId36" w:history="1">
+          <w:b/>
+          <w:sz w:val="32"/>
+          <w:szCs w:val="32"/>
+        </w:rPr>
+      </w:pPr>
+      <w:hyperlink r:id="rId38" w:history="1">
         <w:r>
           <w:rPr>
             <w:rStyle w:val="Hyperlink"/>
-            <w:rFonts w:ascii="Consolas" w:eastAsia="Times New Roman" w:hAnsi="Consolas" w:cs="Courier New"/>
-            <w:sz w:val="27"/>
+            <w:rFonts w:ascii="Times New Roman" w:hAnsi="Times New Roman" w:cs="Times New Roman"/>
+            <w:b/>
+            <w:sz w:val="32"/>
+            <w:szCs w:val="32"/>
           </w:rPr>
-          <w:t>https://github.com/ppraveen62/VirtualKey-finalProj--java</w:t>
+          <w:t>https://github.com/ppraveen62/FlyAway-finalproj--javaEE.git</w:t>
         </w:r>
       </w:hyperlink>
-    </w:p>
-    <w:p>
-      <w:pPr>
-        <w:rPr>
-          <w:rFonts w:ascii="Times New Roman" w:hAnsi="Times New Roman" w:cs="Times New Roman"/>
-          <w:sz w:val="28"/>
-          <w:szCs w:val="28"/>
-        </w:rPr>
-      </w:pPr>
-      <w:r>
-        <w:rPr>
-          <w:rFonts w:ascii="Times New Roman" w:hAnsi="Times New Roman" w:cs="Times New Roman"/>
-          <w:sz w:val="28"/>
-          <w:szCs w:val="28"/>
+      <w:r>
+        <w:rPr>
+          <w:rFonts w:ascii="Times New Roman" w:hAnsi="Times New Roman" w:cs="Times New Roman"/>
+          <w:b/>
+          <w:sz w:val="32"/>
+          <w:szCs w:val="32"/>
         </w:rPr>
         <w:tab/>
       </w:r>
       <w:r>
         <w:rPr>
           <w:rFonts w:ascii="Times New Roman" w:hAnsi="Times New Roman" w:cs="Times New Roman"/>
-          <w:sz w:val="28"/>
-          <w:szCs w:val="28"/>
-        </w:rPr>
-        <w:tab/>
-      </w:r>
-      <w:r>
-        <w:rPr>
-          <w:rFonts w:ascii="Times New Roman" w:hAnsi="Times New Roman" w:cs="Times New Roman"/>
-          <w:sz w:val="28"/>
-          <w:szCs w:val="28"/>
+          <w:b/>
+          <w:sz w:val="32"/>
+          <w:szCs w:val="32"/>
         </w:rPr>
         <w:tab/>
       </w:r>
@@ -6400,7 +6467,7 @@
 </file>
 
 <file path=customXml/itemProps1.xml><?xml version="1.0" encoding="utf-8"?>
-<ds:datastoreItem xmlns:ds="http://schemas.openxmlformats.org/officeDocument/2006/customXml" ds:itemID="{286326E3-E3A8-49DD-A307-89228D4D9C70}">
+<ds:datastoreItem xmlns:ds="http://schemas.openxmlformats.org/officeDocument/2006/customXml" ds:itemID="{0087146F-F063-4EA1-A500-F24CAF5AEBB3}">
   <ds:schemaRefs>
     <ds:schemaRef ds:uri="http://schemas.openxmlformats.org/officeDocument/2006/bibliography"/>
   </ds:schemaRefs>

</xml_diff>